<commit_message>
beschrijving van het drankjes bestellen in het ERD
</commit_message>
<xml_diff>
--- a/verslag.docx
+++ b/verslag.docx
@@ -10,7 +10,12 @@
         <w:rPr/>
       </w:pPr>
       <w:r>
-        <w:rPr/>
+        <w:rPr>
+          <w:b/>
+          <w:bCs/>
+          <w:sz w:val="28"/>
+          <w:szCs w:val="28"/>
+        </w:rPr>
         <w:t>Beschrijving totaliteit + functionaliteit:</w:t>
       </w:r>
     </w:p>
@@ -23,28 +28,93 @@
       </w:pPr>
       <w:r>
         <w:rPr/>
-      </w:r>
-    </w:p>
-    <w:p>
-      <w:pPr>
-        <w:pStyle w:val="Normal"/>
-        <w:bidi w:val="0"/>
-        <w:jc w:val="left"/>
-        <w:rPr/>
-      </w:pPr>
-      <w:r>
-        <w:rPr/>
-      </w:r>
-    </w:p>
-    <w:p>
-      <w:pPr>
-        <w:pStyle w:val="Normal"/>
-        <w:bidi w:val="0"/>
-        <w:jc w:val="left"/>
-        <w:rPr/>
-      </w:pPr>
-      <w:r>
-        <w:rPr/>
+        <w:t>-</w:t>
+      </w:r>
+      <w:r>
+        <w:rPr/>
+        <w:t>beschrijving kamers</w:t>
+      </w:r>
+    </w:p>
+    <w:p>
+      <w:pPr>
+        <w:pStyle w:val="Normal"/>
+        <w:bidi w:val="0"/>
+        <w:jc w:val="left"/>
+        <w:rPr>
+          <w:b w:val="false"/>
+          <w:b w:val="false"/>
+          <w:bCs w:val="false"/>
+        </w:rPr>
+      </w:pPr>
+      <w:r>
+        <w:rPr>
+          <w:b w:val="false"/>
+          <w:bCs w:val="false"/>
+        </w:rPr>
+        <w:t>-</w:t>
+      </w:r>
+      <w:r>
+        <w:rPr>
+          <w:b w:val="false"/>
+          <w:bCs w:val="false"/>
+        </w:rPr>
+        <w:t>beschrijving activiteiten</w:t>
+      </w:r>
+    </w:p>
+    <w:p>
+      <w:pPr>
+        <w:pStyle w:val="Normal"/>
+        <w:bidi w:val="0"/>
+        <w:jc w:val="left"/>
+        <w:rPr/>
+      </w:pPr>
+      <w:r>
+        <w:rPr/>
+        <w:t>Elke Bestelling bestaat uit een aantal drankjes. Niet elk drankje hoeft besteld te worden, maar elk drankje kan wel meerdere malen besteld worden. Elke bestelling wordt gedaan door een student en verwerkt door een docent. Een student hoeft geen bestelling te doen en kan meerdere bestellingen doen. Het kan voorkomen dat een docent geen bestellingen verwerkt. Een docent kan meerdere bestellingen verwerken.</w:t>
+      </w:r>
+    </w:p>
+    <w:p>
+      <w:pPr>
+        <w:pStyle w:val="Normal"/>
+        <w:bidi w:val="0"/>
+        <w:jc w:val="left"/>
+        <w:rPr/>
+      </w:pPr>
+      <w:r>
+        <w:rPr/>
+      </w:r>
+    </w:p>
+    <w:p>
+      <w:pPr>
+        <w:pStyle w:val="Normal"/>
+        <w:bidi w:val="0"/>
+        <w:jc w:val="left"/>
+        <w:rPr/>
+      </w:pPr>
+      <w:r>
+        <w:rPr/>
+      </w:r>
+    </w:p>
+    <w:p>
+      <w:pPr>
+        <w:pStyle w:val="Normal"/>
+        <w:bidi w:val="0"/>
+        <w:jc w:val="left"/>
+        <w:rPr>
+          <w:b/>
+          <w:b/>
+          <w:bCs/>
+          <w:sz w:val="28"/>
+          <w:szCs w:val="28"/>
+        </w:rPr>
+      </w:pPr>
+      <w:r>
+        <w:rPr>
+          <w:b/>
+          <w:bCs/>
+          <w:sz w:val="28"/>
+          <w:szCs w:val="28"/>
+        </w:rPr>
         <w:t>Wie heeft wat gedaan:</w:t>
       </w:r>
     </w:p>
@@ -79,6 +149,7 @@
       <w:pgNumType w:fmt="decimal"/>
       <w:formProt w:val="false"/>
       <w:textDirection w:val="lrTb"/>
+      <w:docGrid w:type="default" w:linePitch="100" w:charSpace="0"/>
     </w:sectPr>
   </w:body>
 </w:document>
@@ -98,7 +169,6 @@
     </w:rPrDefault>
     <w:pPrDefault>
       <w:pPr>
-        <w:widowControl/>
         <w:suppressAutoHyphens w:val="true"/>
       </w:pPr>
     </w:pPrDefault>
@@ -108,7 +178,10 @@
     <w:qFormat/>
     <w:pPr>
       <w:widowControl/>
+      <w:suppressAutoHyphens w:val="true"/>
       <w:bidi w:val="0"/>
+      <w:spacing w:before="0" w:after="0"/>
+      <w:jc w:val="left"/>
     </w:pPr>
     <w:rPr>
       <w:rFonts w:ascii="Liberation Serif" w:hAnsi="Liberation Serif" w:eastAsia="Noto Serif CJK SC" w:cs="Lohit Devanagari"/>

</xml_diff>

<commit_message>
update verslag met tekst en afbeelding
</commit_message>
<xml_diff>
--- a/verslag.docx
+++ b/verslag.docx
@@ -1,6 +1,6 @@
 
 <file path=word/document.xml><?xml version="1.0" encoding="utf-8"?>
-<w:document xmlns:wpc="http://schemas.microsoft.com/office/word/2010/wordprocessingCanvas" xmlns:cx="http://schemas.microsoft.com/office/drawing/2014/chartex" xmlns:cx1="http://schemas.microsoft.com/office/drawing/2015/9/8/chartex" xmlns:cx2="http://schemas.microsoft.com/office/drawing/2015/10/21/chartex" xmlns:cx3="http://schemas.microsoft.com/office/drawing/2016/5/9/chartex" xmlns:cx4="http://schemas.microsoft.com/office/drawing/2016/5/10/chartex" xmlns:cx5="http://schemas.microsoft.com/office/drawing/2016/5/11/chartex" xmlns:cx6="http://schemas.microsoft.com/office/drawing/2016/5/12/chartex" xmlns:cx7="http://schemas.microsoft.com/office/drawing/2016/5/13/chartex" xmlns:cx8="http://schemas.microsoft.com/office/drawing/2016/5/14/chartex" xmlns:mc="http://schemas.openxmlformats.org/markup-compatibility/2006" xmlns:aink="http://schemas.microsoft.com/office/drawing/2016/ink" xmlns:am3d="http://schemas.microsoft.com/office/drawing/2017/model3d" xmlns:o="urn:schemas-microsoft-com:office:office" xmlns:oel="http://schemas.microsoft.com/office/2019/extlst" xmlns:r="http://schemas.openxmlformats.org/officeDocument/2006/relationships" xmlns:m="http://schemas.openxmlformats.org/officeDocument/2006/math" xmlns:v="urn:schemas-microsoft-com:vml" xmlns:wp14="http://schemas.microsoft.com/office/word/2010/wordprocessingDrawing" xmlns:wp="http://schemas.openxmlformats.org/drawingml/2006/wordprocessingDrawing" xmlns:w10="urn:schemas-microsoft-com:office:word" xmlns:w="http://schemas.openxmlformats.org/wordprocessingml/2006/main" xmlns:w14="http://schemas.microsoft.com/office/word/2010/wordml" xmlns:w15="http://schemas.microsoft.com/office/word/2012/wordml" xmlns:w16cex="http://schemas.microsoft.com/office/word/2018/wordml/cex" xmlns:w16cid="http://schemas.microsoft.com/office/word/2016/wordml/cid" xmlns:w16="http://schemas.microsoft.com/office/word/2018/wordml" xmlns:w16sdtdh="http://schemas.microsoft.com/office/word/2020/wordml/sdtdatahash" xmlns:w16se="http://schemas.microsoft.com/office/word/2015/wordml/symex" xmlns:wpg="http://schemas.microsoft.com/office/word/2010/wordprocessingGroup" xmlns:wpi="http://schemas.microsoft.com/office/word/2010/wordprocessingInk" xmlns:wne="http://schemas.microsoft.com/office/word/2006/wordml" xmlns:wps="http://schemas.microsoft.com/office/word/2010/wordprocessingShape" mc:Ignorable="w14 w15 w16se w16cid w16 w16cex w16sdtdh wp14">
+<w:document xmlns:wpc="http://schemas.microsoft.com/office/word/2010/wordprocessingCanvas" xmlns:cx="http://schemas.microsoft.com/office/drawing/2014/chartex" xmlns:cx1="http://schemas.microsoft.com/office/drawing/2015/9/8/chartex" xmlns:cx2="http://schemas.microsoft.com/office/drawing/2015/10/21/chartex" xmlns:cx3="http://schemas.microsoft.com/office/drawing/2016/5/9/chartex" xmlns:cx4="http://schemas.microsoft.com/office/drawing/2016/5/10/chartex" xmlns:cx5="http://schemas.microsoft.com/office/drawing/2016/5/11/chartex" xmlns:cx6="http://schemas.microsoft.com/office/drawing/2016/5/12/chartex" xmlns:cx7="http://schemas.microsoft.com/office/drawing/2016/5/13/chartex" xmlns:cx8="http://schemas.microsoft.com/office/drawing/2016/5/14/chartex" xmlns:mc="http://schemas.openxmlformats.org/markup-compatibility/2006" xmlns:aink="http://schemas.microsoft.com/office/drawing/2016/ink" xmlns:am3d="http://schemas.microsoft.com/office/drawing/2017/model3d" xmlns:o="urn:schemas-microsoft-com:office:office" xmlns:oel="http://schemas.microsoft.com/office/2019/extlst" xmlns:r="http://schemas.openxmlformats.org/officeDocument/2006/relationships" xmlns:m="http://schemas.openxmlformats.org/officeDocument/2006/math" xmlns:v="urn:schemas-microsoft-com:vml" xmlns:wp14="http://schemas.microsoft.com/office/word/2010/wordprocessingDrawing" xmlns:wp="http://schemas.openxmlformats.org/drawingml/2006/wordprocessingDrawing" xmlns:w10="urn:schemas-microsoft-com:office:word" xmlns:w="http://schemas.openxmlformats.org/wordprocessingml/2006/main" xmlns:w14="http://schemas.microsoft.com/office/word/2010/wordml" xmlns:w15="http://schemas.microsoft.com/office/word/2012/wordml" xmlns:w16cex="http://schemas.microsoft.com/office/word/2018/wordml/cex" xmlns:w16cid="http://schemas.microsoft.com/office/word/2016/wordml/cid" xmlns:w16="http://schemas.microsoft.com/office/word/2018/wordml" xmlns:w16du="http://schemas.microsoft.com/office/word/2023/wordml/word16du" xmlns:w16sdtdh="http://schemas.microsoft.com/office/word/2020/wordml/sdtdatahash" xmlns:w16se="http://schemas.microsoft.com/office/word/2015/wordml/symex" xmlns:wpg="http://schemas.microsoft.com/office/word/2010/wordprocessingGroup" xmlns:wpi="http://schemas.microsoft.com/office/word/2010/wordprocessingInk" xmlns:wne="http://schemas.microsoft.com/office/word/2006/wordml" xmlns:wps="http://schemas.microsoft.com/office/word/2010/wordprocessingShape" mc:Ignorable="w14 w15 w16se w16cid w16 w16cex w16sdtdh w16du wp14">
   <w:body>
     <w:p>
       <w:pPr>
@@ -42,6 +42,50 @@
         <w:rPr>
           <w:lang w:val="nl-NL"/>
         </w:rPr>
+        <w:t xml:space="preserve">Op elke kamer kan </w:t>
+      </w:r>
+      <w:r>
+        <w:rPr>
+          <w:lang w:val="nl-NL"/>
+        </w:rPr>
+        <w:t>één</w:t>
+      </w:r>
+      <w:r>
+        <w:rPr>
+          <w:lang w:val="nl-NL"/>
+        </w:rPr>
+        <w:t xml:space="preserve"> docent slapen en elke docent slaapt op één kamer.</w:t>
+      </w:r>
+    </w:p>
+    <w:p>
+      <w:pPr>
+        <w:rPr>
+          <w:lang w:val="nl-NL"/>
+        </w:rPr>
+      </w:pPr>
+      <w:r>
+        <w:rPr>
+          <w:lang w:val="nl-NL"/>
+        </w:rPr>
+        <w:t>Op elke kamer kunnen</w:t>
+      </w:r>
+      <w:r>
+        <w:rPr>
+          <w:lang w:val="nl-NL"/>
+        </w:rPr>
+        <w:t xml:space="preserve"> meerdere studenten slapen en elke student slaapt op een kamer</w:t>
+      </w:r>
+    </w:p>
+    <w:p>
+      <w:pPr>
+        <w:rPr>
+          <w:lang w:val="nl-NL"/>
+        </w:rPr>
+      </w:pPr>
+      <w:r>
+        <w:rPr>
+          <w:lang w:val="nl-NL"/>
+        </w:rPr>
         <w:t>Een docent moet minimaal 1 activiteit be</w:t>
       </w:r>
       <w:r>
@@ -150,6 +194,68 @@
           <w:lang w:val="nl-NL"/>
         </w:rPr>
         <w:t xml:space="preserve"> gewerkt.</w:t>
+      </w:r>
+    </w:p>
+    <w:p>
+      <w:pPr>
+        <w:rPr>
+          <w:lang w:val="nl-NL"/>
+        </w:rPr>
+      </w:pPr>
+    </w:p>
+    <w:p>
+      <w:pPr>
+        <w:rPr>
+          <w:lang w:val="nl-NL"/>
+        </w:rPr>
+      </w:pPr>
+      <w:r>
+        <w:rPr>
+          <w:noProof/>
+          <w:lang w:val="nl-NL"/>
+        </w:rPr>
+        <w:lastRenderedPageBreak/>
+        <w:drawing>
+          <wp:inline distT="0" distB="0" distL="0" distR="0" wp14:anchorId="5860A062" wp14:editId="53700AFF">
+            <wp:extent cx="6120130" cy="6656705"/>
+            <wp:effectExtent l="0" t="0" r="0" b="0"/>
+            <wp:docPr id="1706361468" name="Afbeelding 1" descr="Afbeelding met diagram, tekst, Technische tekening, Plan&#10;&#10;Automatisch gegenereerde beschrijving"/>
+            <wp:cNvGraphicFramePr>
+              <a:graphicFrameLocks xmlns:a="http://schemas.openxmlformats.org/drawingml/2006/main" noChangeAspect="1"/>
+            </wp:cNvGraphicFramePr>
+            <a:graphic xmlns:a="http://schemas.openxmlformats.org/drawingml/2006/main">
+              <a:graphicData uri="http://schemas.openxmlformats.org/drawingml/2006/picture">
+                <pic:pic xmlns:pic="http://schemas.openxmlformats.org/drawingml/2006/picture">
+                  <pic:nvPicPr>
+                    <pic:cNvPr id="1706361468" name="Afbeelding 1" descr="Afbeelding met diagram, tekst, Technische tekening, Plan&#10;&#10;Automatisch gegenereerde beschrijving"/>
+                    <pic:cNvPicPr/>
+                  </pic:nvPicPr>
+                  <pic:blipFill>
+                    <a:blip r:embed="rId4">
+                      <a:extLst>
+                        <a:ext uri="{28A0092B-C50C-407E-A947-70E740481C1C}">
+                          <a14:useLocalDpi xmlns:a14="http://schemas.microsoft.com/office/drawing/2010/main" val="0"/>
+                        </a:ext>
+                      </a:extLst>
+                    </a:blip>
+                    <a:stretch>
+                      <a:fillRect/>
+                    </a:stretch>
+                  </pic:blipFill>
+                  <pic:spPr>
+                    <a:xfrm>
+                      <a:off x="0" y="0"/>
+                      <a:ext cx="6120130" cy="6656705"/>
+                    </a:xfrm>
+                    <a:prstGeom prst="rect">
+                      <a:avLst/>
+                    </a:prstGeom>
+                  </pic:spPr>
+                </pic:pic>
+              </a:graphicData>
+            </a:graphic>
+          </wp:inline>
+        </w:drawing>
       </w:r>
     </w:p>
     <w:sectPr>
@@ -164,7 +270,7 @@
 </file>
 
 <file path=word/styles.xml><?xml version="1.0" encoding="utf-8"?>
-<w:styles xmlns:mc="http://schemas.openxmlformats.org/markup-compatibility/2006" xmlns:r="http://schemas.openxmlformats.org/officeDocument/2006/relationships" xmlns:w="http://schemas.openxmlformats.org/wordprocessingml/2006/main" xmlns:w14="http://schemas.microsoft.com/office/word/2010/wordml" xmlns:w15="http://schemas.microsoft.com/office/word/2012/wordml" xmlns:w16cex="http://schemas.microsoft.com/office/word/2018/wordml/cex" xmlns:w16cid="http://schemas.microsoft.com/office/word/2016/wordml/cid" xmlns:w16="http://schemas.microsoft.com/office/word/2018/wordml" xmlns:w16sdtdh="http://schemas.microsoft.com/office/word/2020/wordml/sdtdatahash" xmlns:w16se="http://schemas.microsoft.com/office/word/2015/wordml/symex" mc:Ignorable="w14 w15 w16se w16cid w16 w16cex w16sdtdh">
+<w:styles xmlns:mc="http://schemas.openxmlformats.org/markup-compatibility/2006" xmlns:r="http://schemas.openxmlformats.org/officeDocument/2006/relationships" xmlns:w="http://schemas.openxmlformats.org/wordprocessingml/2006/main" xmlns:w14="http://schemas.microsoft.com/office/word/2010/wordml" xmlns:w15="http://schemas.microsoft.com/office/word/2012/wordml" xmlns:w16cex="http://schemas.microsoft.com/office/word/2018/wordml/cex" xmlns:w16cid="http://schemas.microsoft.com/office/word/2016/wordml/cid" xmlns:w16="http://schemas.microsoft.com/office/word/2018/wordml" xmlns:w16du="http://schemas.microsoft.com/office/word/2023/wordml/word16du" xmlns:w16sdtdh="http://schemas.microsoft.com/office/word/2020/wordml/sdtdatahash" xmlns:w16se="http://schemas.microsoft.com/office/word/2015/wordml/symex" mc:Ignorable="w14 w15 w16se w16cid w16 w16cex w16sdtdh w16du">
   <w:docDefaults>
     <w:rPrDefault>
       <w:rPr>
@@ -559,17 +665,17 @@
     <w:lsdException w:name="Unresolved Mention" w:semiHidden="1" w:unhideWhenUsed="1"/>
     <w:lsdException w:name="Smart Link" w:semiHidden="1" w:unhideWhenUsed="1"/>
   </w:latentStyles>
-  <w:style w:type="paragraph" w:default="1" w:styleId="Normal">
+  <w:style w:type="paragraph" w:default="1" w:styleId="Standaard">
     <w:name w:val="Normal"/>
     <w:qFormat/>
   </w:style>
-  <w:style w:type="character" w:default="1" w:styleId="DefaultParagraphFont">
+  <w:style w:type="character" w:default="1" w:styleId="Standaardalinea-lettertype">
     <w:name w:val="Default Paragraph Font"/>
     <w:uiPriority w:val="1"/>
     <w:semiHidden/>
     <w:unhideWhenUsed/>
   </w:style>
-  <w:style w:type="table" w:default="1" w:styleId="TableNormal">
+  <w:style w:type="table" w:default="1" w:styleId="Standaardtabel">
     <w:name w:val="Normal Table"/>
     <w:uiPriority w:val="99"/>
     <w:semiHidden/>
@@ -584,7 +690,7 @@
       </w:tblCellMar>
     </w:tblPr>
   </w:style>
-  <w:style w:type="numbering" w:default="1" w:styleId="NoList">
+  <w:style w:type="numbering" w:default="1" w:styleId="Geenlijst">
     <w:name w:val="No List"/>
     <w:uiPriority w:val="99"/>
     <w:semiHidden/>
@@ -592,8 +698,8 @@
   </w:style>
   <w:style w:type="paragraph" w:customStyle="1" w:styleId="Heading">
     <w:name w:val="Heading"/>
-    <w:basedOn w:val="Normal"/>
-    <w:next w:val="BodyText"/>
+    <w:basedOn w:val="Standaard"/>
+    <w:next w:val="Plattetekst"/>
     <w:qFormat/>
     <w:pPr>
       <w:keepNext/>
@@ -605,20 +711,20 @@
       <w:szCs w:val="28"/>
     </w:rPr>
   </w:style>
-  <w:style w:type="paragraph" w:styleId="BodyText">
+  <w:style w:type="paragraph" w:styleId="Plattetekst">
     <w:name w:val="Body Text"/>
-    <w:basedOn w:val="Normal"/>
+    <w:basedOn w:val="Standaard"/>
     <w:pPr>
       <w:spacing w:after="140" w:line="276" w:lineRule="auto"/>
     </w:pPr>
   </w:style>
-  <w:style w:type="paragraph" w:styleId="List">
+  <w:style w:type="paragraph" w:styleId="Lijst">
     <w:name w:val="List"/>
-    <w:basedOn w:val="BodyText"/>
+    <w:basedOn w:val="Plattetekst"/>
   </w:style>
-  <w:style w:type="paragraph" w:styleId="Caption">
+  <w:style w:type="paragraph" w:styleId="Bijschrift">
     <w:name w:val="caption"/>
-    <w:basedOn w:val="Normal"/>
+    <w:basedOn w:val="Standaard"/>
     <w:qFormat/>
     <w:pPr>
       <w:suppressLineNumbers/>
@@ -631,7 +737,7 @@
   </w:style>
   <w:style w:type="paragraph" w:customStyle="1" w:styleId="Index">
     <w:name w:val="Index"/>
-    <w:basedOn w:val="Normal"/>
+    <w:basedOn w:val="Standaard"/>
     <w:qFormat/>
     <w:pPr>
       <w:suppressLineNumbers/>

</xml_diff>

<commit_message>
added ERD conversion for bestelling
</commit_message>
<xml_diff>
--- a/verslag.docx
+++ b/verslag.docx
@@ -1,9 +1,10 @@
 
 <file path=word/document.xml><?xml version="1.0" encoding="utf-8"?>
-<w:document xmlns:wpc="http://schemas.microsoft.com/office/word/2010/wordprocessingCanvas" xmlns:cx="http://schemas.microsoft.com/office/drawing/2014/chartex" xmlns:cx1="http://schemas.microsoft.com/office/drawing/2015/9/8/chartex" xmlns:cx2="http://schemas.microsoft.com/office/drawing/2015/10/21/chartex" xmlns:cx3="http://schemas.microsoft.com/office/drawing/2016/5/9/chartex" xmlns:cx4="http://schemas.microsoft.com/office/drawing/2016/5/10/chartex" xmlns:cx5="http://schemas.microsoft.com/office/drawing/2016/5/11/chartex" xmlns:cx6="http://schemas.microsoft.com/office/drawing/2016/5/12/chartex" xmlns:cx7="http://schemas.microsoft.com/office/drawing/2016/5/13/chartex" xmlns:cx8="http://schemas.microsoft.com/office/drawing/2016/5/14/chartex" xmlns:mc="http://schemas.openxmlformats.org/markup-compatibility/2006" xmlns:aink="http://schemas.microsoft.com/office/drawing/2016/ink" xmlns:am3d="http://schemas.microsoft.com/office/drawing/2017/model3d" xmlns:o="urn:schemas-microsoft-com:office:office" xmlns:oel="http://schemas.microsoft.com/office/2019/extlst" xmlns:r="http://schemas.openxmlformats.org/officeDocument/2006/relationships" xmlns:m="http://schemas.openxmlformats.org/officeDocument/2006/math" xmlns:v="urn:schemas-microsoft-com:vml" xmlns:wp14="http://schemas.microsoft.com/office/word/2010/wordprocessingDrawing" xmlns:wp="http://schemas.openxmlformats.org/drawingml/2006/wordprocessingDrawing" xmlns:w10="urn:schemas-microsoft-com:office:word" xmlns:w="http://schemas.openxmlformats.org/wordprocessingml/2006/main" xmlns:w14="http://schemas.microsoft.com/office/word/2010/wordml" xmlns:w15="http://schemas.microsoft.com/office/word/2012/wordml" xmlns:w16cex="http://schemas.microsoft.com/office/word/2018/wordml/cex" xmlns:w16cid="http://schemas.microsoft.com/office/word/2016/wordml/cid" xmlns:w16="http://schemas.microsoft.com/office/word/2018/wordml" xmlns:w16du="http://schemas.microsoft.com/office/word/2023/wordml/word16du" xmlns:w16sdtdh="http://schemas.microsoft.com/office/word/2020/wordml/sdtdatahash" xmlns:w16se="http://schemas.microsoft.com/office/word/2015/wordml/symex" xmlns:wpg="http://schemas.microsoft.com/office/word/2010/wordprocessingGroup" xmlns:wpi="http://schemas.microsoft.com/office/word/2010/wordprocessingInk" xmlns:wne="http://schemas.microsoft.com/office/word/2006/wordml" xmlns:wps="http://schemas.microsoft.com/office/word/2010/wordprocessingShape" mc:Ignorable="w14 w15 w16se w16cid w16 w16cex w16sdtdh w16du wp14">
+<w:document xmlns:o="urn:schemas-microsoft-com:office:office" xmlns:r="http://schemas.openxmlformats.org/officeDocument/2006/relationships" xmlns:v="urn:schemas-microsoft-com:vml" xmlns:w="http://schemas.openxmlformats.org/wordprocessingml/2006/main" xmlns:w10="urn:schemas-microsoft-com:office:word" xmlns:wp="http://schemas.openxmlformats.org/drawingml/2006/wordprocessingDrawing" xmlns:wps="http://schemas.microsoft.com/office/word/2010/wordprocessingShape" xmlns:wpg="http://schemas.microsoft.com/office/word/2010/wordprocessingGroup" xmlns:mc="http://schemas.openxmlformats.org/markup-compatibility/2006" xmlns:wp14="http://schemas.microsoft.com/office/word/2010/wordprocessingDrawing" xmlns:w14="http://schemas.microsoft.com/office/word/2010/wordml" xmlns:w15="http://schemas.microsoft.com/office/word/2012/wordml" mc:Ignorable="w14 wp14 w15">
   <w:body>
     <w:p>
       <w:pPr>
+        <w:pStyle w:val="Normal"/>
         <w:rPr>
           <w:lang w:val="nl-NL"/>
         </w:rPr>
@@ -21,82 +22,49 @@
     </w:p>
     <w:p>
       <w:pPr>
-        <w:rPr>
-          <w:lang w:val="nl-NL"/>
-        </w:rPr>
-      </w:pPr>
-      <w:r>
-        <w:rPr>
-          <w:lang w:val="nl-NL"/>
-        </w:rPr>
-        <w:t>-beschrijving kamers</w:t>
-      </w:r>
-    </w:p>
-    <w:p>
-      <w:pPr>
-        <w:rPr>
-          <w:lang w:val="nl-NL"/>
-        </w:rPr>
-      </w:pPr>
-      <w:r>
-        <w:rPr>
-          <w:lang w:val="nl-NL"/>
-        </w:rPr>
-        <w:t xml:space="preserve">Op elke kamer kan </w:t>
-      </w:r>
-      <w:r>
-        <w:rPr>
-          <w:lang w:val="nl-NL"/>
-        </w:rPr>
-        <w:t>één</w:t>
-      </w:r>
-      <w:r>
-        <w:rPr>
-          <w:lang w:val="nl-NL"/>
-        </w:rPr>
-        <w:t xml:space="preserve"> docent slapen en elke docent slaapt op één kamer.</w:t>
-      </w:r>
-    </w:p>
-    <w:p>
-      <w:pPr>
-        <w:rPr>
-          <w:lang w:val="nl-NL"/>
-        </w:rPr>
-      </w:pPr>
-      <w:r>
-        <w:rPr>
-          <w:lang w:val="nl-NL"/>
-        </w:rPr>
-        <w:t>Op elke kamer kunnen</w:t>
-      </w:r>
-      <w:r>
-        <w:rPr>
-          <w:lang w:val="nl-NL"/>
-        </w:rPr>
-        <w:t xml:space="preserve"> meerdere studenten slapen en elke student slaapt op een kamer</w:t>
-      </w:r>
-    </w:p>
-    <w:p>
-      <w:pPr>
-        <w:rPr>
-          <w:lang w:val="nl-NL"/>
-        </w:rPr>
-      </w:pPr>
-      <w:r>
-        <w:rPr>
-          <w:lang w:val="nl-NL"/>
-        </w:rPr>
-        <w:t>Een docent moet minimaal 1 activiteit be</w:t>
-      </w:r>
-      <w:r>
-        <w:rPr>
-          <w:lang w:val="nl-NL"/>
-        </w:rPr>
-        <w:t xml:space="preserve">geleiden en kan meerdere activiteiten begeleiden. En een activiteit moet begeleid worden door één docent, maar kan begeleid worden door meerdere docenten. </w:t>
-      </w:r>
-    </w:p>
-    <w:p>
-      <w:pPr>
+        <w:pStyle w:val="Normal"/>
+        <w:rPr>
+          <w:lang w:val="nl-NL"/>
+        </w:rPr>
+      </w:pPr>
+      <w:r>
+        <w:rPr>
+          <w:lang w:val="nl-NL"/>
+        </w:rPr>
+        <w:t>Op elke kamer kan één docent slapen en elke docent slaapt op één kamer.</w:t>
+      </w:r>
+    </w:p>
+    <w:p>
+      <w:pPr>
+        <w:pStyle w:val="Normal"/>
+        <w:rPr>
+          <w:lang w:val="nl-NL"/>
+        </w:rPr>
+      </w:pPr>
+      <w:r>
+        <w:rPr>
+          <w:lang w:val="nl-NL"/>
+        </w:rPr>
+        <w:t>Op elke kamer kunnen meerdere studenten slapen en elke student slaapt op een kamer</w:t>
+      </w:r>
+    </w:p>
+    <w:p>
+      <w:pPr>
+        <w:pStyle w:val="Normal"/>
+        <w:rPr>
+          <w:lang w:val="nl-NL"/>
+        </w:rPr>
+      </w:pPr>
+      <w:r>
+        <w:rPr>
+          <w:lang w:val="nl-NL"/>
+        </w:rPr>
+        <w:t xml:space="preserve">Een docent moet minimaal 1 activiteit begeleiden en kan meerdere activiteiten begeleiden. En een activiteit moet begeleid worden door één docent, maar kan begeleid worden door meerdere docenten. </w:t>
+      </w:r>
+    </w:p>
+    <w:p>
+      <w:pPr>
+        <w:pStyle w:val="Normal"/>
         <w:rPr>
           <w:lang w:val="nl-NL"/>
         </w:rPr>
@@ -110,6 +78,7 @@
     </w:p>
     <w:p>
       <w:pPr>
+        <w:pStyle w:val="Normal"/>
         <w:rPr>
           <w:lang w:val="nl-NL"/>
         </w:rPr>
@@ -123,21 +92,35 @@
     </w:p>
     <w:p>
       <w:pPr>
-        <w:rPr>
-          <w:lang w:val="nl-NL"/>
-        </w:rPr>
-      </w:pPr>
-    </w:p>
-    <w:p>
-      <w:pPr>
-        <w:rPr>
-          <w:lang w:val="nl-NL"/>
-        </w:rPr>
-      </w:pPr>
-    </w:p>
-    <w:p>
-      <w:pPr>
-        <w:rPr>
+        <w:pStyle w:val="Normal"/>
+        <w:rPr>
+          <w:lang w:val="nl-NL"/>
+        </w:rPr>
+      </w:pPr>
+      <w:r>
+        <w:rPr>
+          <w:lang w:val="nl-NL"/>
+        </w:rPr>
+      </w:r>
+    </w:p>
+    <w:p>
+      <w:pPr>
+        <w:pStyle w:val="Normal"/>
+        <w:rPr>
+          <w:lang w:val="nl-NL"/>
+        </w:rPr>
+      </w:pPr>
+      <w:r>
+        <w:rPr>
+          <w:lang w:val="nl-NL"/>
+        </w:rPr>
+      </w:r>
+    </w:p>
+    <w:p>
+      <w:pPr>
+        <w:pStyle w:val="Normal"/>
+        <w:rPr>
+          <w:b/>
           <w:b/>
           <w:bCs/>
           <w:sz w:val="28"/>
@@ -158,6 +141,7 @@
     </w:p>
     <w:p>
       <w:pPr>
+        <w:pStyle w:val="Normal"/>
         <w:rPr>
           <w:lang w:val="nl-NL"/>
         </w:rPr>
@@ -171,55 +155,45 @@
     </w:p>
     <w:p>
       <w:pPr>
-        <w:rPr>
-          <w:lang w:val="nl-NL"/>
-        </w:rPr>
-      </w:pPr>
-      <w:r>
-        <w:rPr>
-          <w:lang w:val="nl-NL"/>
-        </w:rPr>
-        <w:t xml:space="preserve">-We hebben individueel elk aan een deel van de </w:t>
-      </w:r>
-      <w:proofErr w:type="spellStart"/>
-      <w:r>
-        <w:rPr>
-          <w:lang w:val="nl-NL"/>
-        </w:rPr>
-        <w:t>textomschrijving</w:t>
-      </w:r>
-      <w:proofErr w:type="spellEnd"/>
-      <w:r>
-        <w:rPr>
-          <w:lang w:val="nl-NL"/>
-        </w:rPr>
-        <w:t xml:space="preserve"> gewerkt.</w:t>
-      </w:r>
-    </w:p>
-    <w:p>
-      <w:pPr>
-        <w:rPr>
-          <w:lang w:val="nl-NL"/>
-        </w:rPr>
-      </w:pPr>
-    </w:p>
-    <w:p>
-      <w:pPr>
-        <w:rPr>
-          <w:lang w:val="nl-NL"/>
-        </w:rPr>
-      </w:pPr>
-      <w:r>
-        <w:rPr>
-          <w:noProof/>
-          <w:lang w:val="nl-NL"/>
-        </w:rPr>
-        <w:lastRenderedPageBreak/>
+        <w:pStyle w:val="Normal"/>
+        <w:rPr>
+          <w:lang w:val="nl-NL"/>
+        </w:rPr>
+      </w:pPr>
+      <w:r>
+        <w:rPr>
+          <w:lang w:val="nl-NL"/>
+        </w:rPr>
+        <w:t>-We hebben individueel elk aan een deel van de textomschrijving gewerkt.</w:t>
+      </w:r>
+    </w:p>
+    <w:p>
+      <w:pPr>
+        <w:pStyle w:val="Normal"/>
+        <w:rPr>
+          <w:lang w:val="nl-NL"/>
+        </w:rPr>
+      </w:pPr>
+      <w:r>
+        <w:rPr>
+          <w:lang w:val="nl-NL"/>
+        </w:rPr>
+      </w:r>
+    </w:p>
+    <w:p>
+      <w:pPr>
+        <w:pStyle w:val="Normal"/>
+        <w:rPr>
+          <w:lang w:val="nl-NL"/>
+        </w:rPr>
+      </w:pPr>
+      <w:r>
+        <w:rPr/>
         <w:drawing>
-          <wp:inline distT="0" distB="0" distL="0" distR="0" wp14:anchorId="5860A062" wp14:editId="53700AFF">
+          <wp:inline distT="0" distB="0" distL="0" distR="0">
             <wp:extent cx="6120130" cy="6656705"/>
             <wp:effectExtent l="0" t="0" r="0" b="0"/>
-            <wp:docPr id="1706361468" name="Afbeelding 1" descr="Afbeelding met diagram, tekst, Technische tekening, Plan&#10;&#10;Automatisch gegenereerde beschrijving"/>
+            <wp:docPr id="1" name="Afbeelding 1" descr="Afbeelding met diagram, tekst, Technische tekening, Plan&#10;&#10;Automatisch gegenereerde beschrijving"/>
             <wp:cNvGraphicFramePr>
               <a:graphicFrameLocks xmlns:a="http://schemas.openxmlformats.org/drawingml/2006/main" noChangeAspect="1"/>
             </wp:cNvGraphicFramePr>
@@ -227,22 +201,18 @@
               <a:graphicData uri="http://schemas.openxmlformats.org/drawingml/2006/picture">
                 <pic:pic xmlns:pic="http://schemas.openxmlformats.org/drawingml/2006/picture">
                   <pic:nvPicPr>
-                    <pic:cNvPr id="1706361468" name="Afbeelding 1" descr="Afbeelding met diagram, tekst, Technische tekening, Plan&#10;&#10;Automatisch gegenereerde beschrijving"/>
-                    <pic:cNvPicPr/>
+                    <pic:cNvPr id="1" name="Afbeelding 1" descr="Afbeelding met diagram, tekst, Technische tekening, Plan&#10;&#10;Automatisch gegenereerde beschrijving"/>
+                    <pic:cNvPicPr>
+                      <a:picLocks noChangeAspect="1" noChangeArrowheads="1"/>
+                    </pic:cNvPicPr>
                   </pic:nvPicPr>
                   <pic:blipFill>
-                    <a:blip r:embed="rId4">
-                      <a:extLst>
-                        <a:ext uri="{28A0092B-C50C-407E-A947-70E740481C1C}">
-                          <a14:useLocalDpi xmlns:a14="http://schemas.microsoft.com/office/drawing/2010/main" val="0"/>
-                        </a:ext>
-                      </a:extLst>
-                    </a:blip>
+                    <a:blip r:embed="rId2"/>
                     <a:stretch>
                       <a:fillRect/>
                     </a:stretch>
                   </pic:blipFill>
-                  <pic:spPr>
+                  <pic:spPr bwMode="auto">
                     <a:xfrm>
                       <a:off x="0" y="0"/>
                       <a:ext cx="6120130" cy="6656705"/>
@@ -259,22 +229,24 @@
       </w:r>
     </w:p>
     <w:sectPr>
+      <w:type w:val="nextPage"/>
       <w:pgSz w:w="11906" w:h="16838"/>
-      <w:pgMar w:top="1134" w:right="1134" w:bottom="1134" w:left="1134" w:header="0" w:footer="0" w:gutter="0"/>
-      <w:cols w:space="720"/>
-      <w:formProt w:val="0"/>
-      <w:docGrid w:linePitch="100"/>
+      <w:pgMar w:left="1134" w:right="1134" w:gutter="0" w:header="0" w:top="1134" w:footer="0" w:bottom="1134"/>
+      <w:pgNumType w:fmt="decimal"/>
+      <w:formProt w:val="false"/>
+      <w:textDirection w:val="lrTb"/>
+      <w:docGrid w:type="default" w:linePitch="100" w:charSpace="0"/>
     </w:sectPr>
   </w:body>
 </w:document>
 </file>
 
 <file path=word/styles.xml><?xml version="1.0" encoding="utf-8"?>
-<w:styles xmlns:mc="http://schemas.openxmlformats.org/markup-compatibility/2006" xmlns:r="http://schemas.openxmlformats.org/officeDocument/2006/relationships" xmlns:w="http://schemas.openxmlformats.org/wordprocessingml/2006/main" xmlns:w14="http://schemas.microsoft.com/office/word/2010/wordml" xmlns:w15="http://schemas.microsoft.com/office/word/2012/wordml" xmlns:w16cex="http://schemas.microsoft.com/office/word/2018/wordml/cex" xmlns:w16cid="http://schemas.microsoft.com/office/word/2016/wordml/cid" xmlns:w16="http://schemas.microsoft.com/office/word/2018/wordml" xmlns:w16du="http://schemas.microsoft.com/office/word/2023/wordml/word16du" xmlns:w16sdtdh="http://schemas.microsoft.com/office/word/2020/wordml/sdtdatahash" xmlns:w16se="http://schemas.microsoft.com/office/word/2015/wordml/symex" mc:Ignorable="w14 w15 w16se w16cid w16 w16cex w16sdtdh w16du">
+<w:styles xmlns:w="http://schemas.openxmlformats.org/wordprocessingml/2006/main" xmlns:w14="http://schemas.microsoft.com/office/word/2010/wordml" xmlns:mc="http://schemas.openxmlformats.org/markup-compatibility/2006" mc:Ignorable="w14">
   <w:docDefaults>
     <w:rPrDefault>
       <w:rPr>
-        <w:rFonts w:ascii="Liberation Serif" w:eastAsia="Noto Serif CJK SC" w:hAnsi="Liberation Serif" w:cs="Lohit Devanagari"/>
+        <w:rFonts w:ascii="Liberation Serif" w:hAnsi="Liberation Serif" w:eastAsia="Noto Serif CJK SC" w:cs="Lohit Devanagari"/>
         <w:kern w:val="2"/>
         <w:sz w:val="24"/>
         <w:szCs w:val="24"/>
@@ -283,21 +255,21 @@
     </w:rPrDefault>
     <w:pPrDefault>
       <w:pPr>
-        <w:suppressAutoHyphens/>
+        <w:suppressAutoHyphens w:val="true"/>
       </w:pPr>
     </w:pPrDefault>
   </w:docDefaults>
   <w:latentStyles w:defLockedState="0" w:defUIPriority="99" w:defSemiHidden="0" w:defUnhideWhenUsed="0" w:defQFormat="0" w:count="376">
     <w:lsdException w:name="Normal" w:uiPriority="0" w:qFormat="1"/>
     <w:lsdException w:name="heading 1" w:uiPriority="9" w:qFormat="1"/>
-    <w:lsdException w:name="heading 2" w:semiHidden="1" w:uiPriority="9" w:unhideWhenUsed="1" w:qFormat="1"/>
-    <w:lsdException w:name="heading 3" w:semiHidden="1" w:uiPriority="9" w:unhideWhenUsed="1" w:qFormat="1"/>
-    <w:lsdException w:name="heading 4" w:semiHidden="1" w:uiPriority="9" w:unhideWhenUsed="1" w:qFormat="1"/>
-    <w:lsdException w:name="heading 5" w:semiHidden="1" w:uiPriority="9" w:unhideWhenUsed="1" w:qFormat="1"/>
-    <w:lsdException w:name="heading 6" w:semiHidden="1" w:uiPriority="9" w:unhideWhenUsed="1" w:qFormat="1"/>
-    <w:lsdException w:name="heading 7" w:semiHidden="1" w:uiPriority="9" w:unhideWhenUsed="1" w:qFormat="1"/>
-    <w:lsdException w:name="heading 8" w:semiHidden="1" w:uiPriority="9" w:unhideWhenUsed="1" w:qFormat="1"/>
-    <w:lsdException w:name="heading 9" w:semiHidden="1" w:uiPriority="9" w:unhideWhenUsed="1" w:qFormat="1"/>
+    <w:lsdException w:name="heading 2" w:uiPriority="9" w:semiHidden="1" w:unhideWhenUsed="1" w:qFormat="1"/>
+    <w:lsdException w:name="heading 3" w:uiPriority="9" w:semiHidden="1" w:unhideWhenUsed="1" w:qFormat="1"/>
+    <w:lsdException w:name="heading 4" w:uiPriority="9" w:semiHidden="1" w:unhideWhenUsed="1" w:qFormat="1"/>
+    <w:lsdException w:name="heading 5" w:uiPriority="9" w:semiHidden="1" w:unhideWhenUsed="1" w:qFormat="1"/>
+    <w:lsdException w:name="heading 6" w:uiPriority="9" w:semiHidden="1" w:unhideWhenUsed="1" w:qFormat="1"/>
+    <w:lsdException w:name="heading 7" w:uiPriority="9" w:semiHidden="1" w:unhideWhenUsed="1" w:qFormat="1"/>
+    <w:lsdException w:name="heading 8" w:uiPriority="9" w:semiHidden="1" w:unhideWhenUsed="1" w:qFormat="1"/>
+    <w:lsdException w:name="heading 9" w:uiPriority="9" w:semiHidden="1" w:unhideWhenUsed="1" w:qFormat="1"/>
     <w:lsdException w:name="index 1" w:semiHidden="1" w:unhideWhenUsed="1"/>
     <w:lsdException w:name="index 2" w:semiHidden="1" w:unhideWhenUsed="1"/>
     <w:lsdException w:name="index 3" w:semiHidden="1" w:unhideWhenUsed="1"/>
@@ -307,22 +279,22 @@
     <w:lsdException w:name="index 7" w:semiHidden="1" w:unhideWhenUsed="1"/>
     <w:lsdException w:name="index 8" w:semiHidden="1" w:unhideWhenUsed="1"/>
     <w:lsdException w:name="index 9" w:semiHidden="1" w:unhideWhenUsed="1"/>
-    <w:lsdException w:name="toc 1" w:semiHidden="1" w:uiPriority="39" w:unhideWhenUsed="1"/>
-    <w:lsdException w:name="toc 2" w:semiHidden="1" w:uiPriority="39" w:unhideWhenUsed="1"/>
-    <w:lsdException w:name="toc 3" w:semiHidden="1" w:uiPriority="39" w:unhideWhenUsed="1"/>
-    <w:lsdException w:name="toc 4" w:semiHidden="1" w:uiPriority="39" w:unhideWhenUsed="1"/>
-    <w:lsdException w:name="toc 5" w:semiHidden="1" w:uiPriority="39" w:unhideWhenUsed="1"/>
-    <w:lsdException w:name="toc 6" w:semiHidden="1" w:uiPriority="39" w:unhideWhenUsed="1"/>
-    <w:lsdException w:name="toc 7" w:semiHidden="1" w:uiPriority="39" w:unhideWhenUsed="1"/>
-    <w:lsdException w:name="toc 8" w:semiHidden="1" w:uiPriority="39" w:unhideWhenUsed="1"/>
-    <w:lsdException w:name="toc 9" w:semiHidden="1" w:uiPriority="39" w:unhideWhenUsed="1"/>
+    <w:lsdException w:name="toc 1" w:uiPriority="39" w:semiHidden="1" w:unhideWhenUsed="1"/>
+    <w:lsdException w:name="toc 2" w:uiPriority="39" w:semiHidden="1" w:unhideWhenUsed="1"/>
+    <w:lsdException w:name="toc 3" w:uiPriority="39" w:semiHidden="1" w:unhideWhenUsed="1"/>
+    <w:lsdException w:name="toc 4" w:uiPriority="39" w:semiHidden="1" w:unhideWhenUsed="1"/>
+    <w:lsdException w:name="toc 5" w:uiPriority="39" w:semiHidden="1" w:unhideWhenUsed="1"/>
+    <w:lsdException w:name="toc 6" w:uiPriority="39" w:semiHidden="1" w:unhideWhenUsed="1"/>
+    <w:lsdException w:name="toc 7" w:uiPriority="39" w:semiHidden="1" w:unhideWhenUsed="1"/>
+    <w:lsdException w:name="toc 8" w:uiPriority="39" w:semiHidden="1" w:unhideWhenUsed="1"/>
+    <w:lsdException w:name="toc 9" w:uiPriority="39" w:semiHidden="1" w:unhideWhenUsed="1"/>
     <w:lsdException w:name="Normal Indent" w:semiHidden="1" w:unhideWhenUsed="1"/>
     <w:lsdException w:name="footnote text" w:semiHidden="1" w:unhideWhenUsed="1"/>
     <w:lsdException w:name="annotation text" w:semiHidden="1" w:unhideWhenUsed="1"/>
     <w:lsdException w:name="header" w:semiHidden="1" w:unhideWhenUsed="1"/>
     <w:lsdException w:name="footer" w:semiHidden="1" w:unhideWhenUsed="1"/>
     <w:lsdException w:name="index heading" w:semiHidden="1" w:unhideWhenUsed="1"/>
-    <w:lsdException w:name="caption" w:semiHidden="1" w:uiPriority="35" w:unhideWhenUsed="1" w:qFormat="1"/>
+    <w:lsdException w:name="caption" w:uiPriority="35" w:semiHidden="1" w:unhideWhenUsed="1" w:qFormat="1"/>
     <w:lsdException w:name="table of figures" w:semiHidden="1" w:unhideWhenUsed="1"/>
     <w:lsdException w:name="envelope address" w:semiHidden="1" w:unhideWhenUsed="1"/>
     <w:lsdException w:name="envelope return" w:semiHidden="1" w:unhideWhenUsed="1"/>
@@ -353,7 +325,7 @@
     <w:lsdException w:name="Title" w:uiPriority="10" w:qFormat="1"/>
     <w:lsdException w:name="Closing" w:semiHidden="1" w:unhideWhenUsed="1"/>
     <w:lsdException w:name="Signature" w:semiHidden="1" w:unhideWhenUsed="1"/>
-    <w:lsdException w:name="Default Paragraph Font" w:semiHidden="1" w:uiPriority="1" w:unhideWhenUsed="1"/>
+    <w:lsdException w:name="Default Paragraph Font" w:uiPriority="1" w:semiHidden="1" w:unhideWhenUsed="1"/>
     <w:lsdException w:name="Body Text" w:semiHidden="1" w:unhideWhenUsed="1"/>
     <w:lsdException w:name="Body Text Indent" w:semiHidden="1" w:unhideWhenUsed="1"/>
     <w:lsdException w:name="List Continue" w:semiHidden="1" w:unhideWhenUsed="1"/>
@@ -553,8 +525,8 @@
     <w:lsdException w:name="Subtle Reference" w:uiPriority="31" w:qFormat="1"/>
     <w:lsdException w:name="Intense Reference" w:uiPriority="32" w:qFormat="1"/>
     <w:lsdException w:name="Book Title" w:uiPriority="33" w:qFormat="1"/>
-    <w:lsdException w:name="Bibliography" w:semiHidden="1" w:uiPriority="37" w:unhideWhenUsed="1"/>
-    <w:lsdException w:name="TOC Heading" w:semiHidden="1" w:uiPriority="39" w:unhideWhenUsed="1" w:qFormat="1"/>
+    <w:lsdException w:name="Bibliography" w:uiPriority="37" w:semiHidden="1" w:unhideWhenUsed="1"/>
+    <w:lsdException w:name="TOC Heading" w:uiPriority="39" w:semiHidden="1" w:unhideWhenUsed="1" w:qFormat="1"/>
     <w:lsdException w:name="Plain Table 1" w:uiPriority="41"/>
     <w:lsdException w:name="Plain Table 2" w:uiPriority="42"/>
     <w:lsdException w:name="Plain Table 3" w:uiPriority="43"/>
@@ -665,66 +637,90 @@
     <w:lsdException w:name="Unresolved Mention" w:semiHidden="1" w:unhideWhenUsed="1"/>
     <w:lsdException w:name="Smart Link" w:semiHidden="1" w:unhideWhenUsed="1"/>
   </w:latentStyles>
-  <w:style w:type="paragraph" w:default="1" w:styleId="Standaard">
+  <w:style w:type="paragraph" w:styleId="Normal" w:default="1">
     <w:name w:val="Normal"/>
     <w:qFormat/>
+    <w:pPr>
+      <w:widowControl/>
+      <w:suppressAutoHyphens w:val="true"/>
+      <w:bidi w:val="0"/>
+      <w:spacing w:before="0" w:after="0"/>
+      <w:jc w:val="left"/>
+    </w:pPr>
+    <w:rPr>
+      <w:rFonts w:ascii="Liberation Serif" w:hAnsi="Liberation Serif" w:eastAsia="Noto Serif CJK SC" w:cs="Lohit Devanagari"/>
+      <w:color w:val="auto"/>
+      <w:kern w:val="2"/>
+      <w:sz w:val="24"/>
+      <w:szCs w:val="24"/>
+      <w:lang w:val="en-US" w:eastAsia="zh-CN" w:bidi="hi-IN"/>
+    </w:rPr>
   </w:style>
-  <w:style w:type="character" w:default="1" w:styleId="Standaardalinea-lettertype">
+  <w:style w:type="character" w:styleId="DefaultParagraphFont" w:default="1">
     <w:name w:val="Default Paragraph Font"/>
     <w:uiPriority w:val="1"/>
     <w:semiHidden/>
     <w:unhideWhenUsed/>
+    <w:qFormat/>
+    <w:rPr/>
   </w:style>
-  <w:style w:type="table" w:default="1" w:styleId="Standaardtabel">
-    <w:name w:val="Normal Table"/>
-    <w:uiPriority w:val="99"/>
-    <w:semiHidden/>
-    <w:unhideWhenUsed/>
-    <w:tblPr>
-      <w:tblInd w:w="0" w:type="dxa"/>
-      <w:tblCellMar>
-        <w:top w:w="0" w:type="dxa"/>
-        <w:left w:w="108" w:type="dxa"/>
-        <w:bottom w:w="0" w:type="dxa"/>
-        <w:right w:w="108" w:type="dxa"/>
-      </w:tblCellMar>
-    </w:tblPr>
-  </w:style>
-  <w:style w:type="numbering" w:default="1" w:styleId="Geenlijst">
-    <w:name w:val="No List"/>
-    <w:uiPriority w:val="99"/>
-    <w:semiHidden/>
-    <w:unhideWhenUsed/>
-  </w:style>
-  <w:style w:type="paragraph" w:customStyle="1" w:styleId="Heading">
+  <w:style w:type="paragraph" w:styleId="Heading" w:customStyle="1">
     <w:name w:val="Heading"/>
-    <w:basedOn w:val="Standaard"/>
-    <w:next w:val="Plattetekst"/>
+    <w:basedOn w:val="Normal"/>
+    <w:next w:val="TextBody"/>
     <w:qFormat/>
     <w:pPr>
-      <w:keepNext/>
+      <w:keepNext w:val="true"/>
       <w:spacing w:before="240" w:after="120"/>
     </w:pPr>
     <w:rPr>
-      <w:rFonts w:ascii="Liberation Sans" w:eastAsia="Noto Sans CJK SC" w:hAnsi="Liberation Sans"/>
+      <w:rFonts w:ascii="Liberation Sans" w:hAnsi="Liberation Sans" w:eastAsia="Noto Sans CJK SC"/>
       <w:sz w:val="28"/>
       <w:szCs w:val="28"/>
     </w:rPr>
   </w:style>
-  <w:style w:type="paragraph" w:styleId="Plattetekst">
+  <w:style w:type="paragraph" w:styleId="TextBody">
     <w:name w:val="Body Text"/>
-    <w:basedOn w:val="Standaard"/>
+    <w:basedOn w:val="Normal"/>
     <w:pPr>
-      <w:spacing w:after="140" w:line="276" w:lineRule="auto"/>
+      <w:spacing w:lineRule="auto" w:line="276" w:before="0" w:after="140"/>
     </w:pPr>
+    <w:rPr/>
   </w:style>
-  <w:style w:type="paragraph" w:styleId="Lijst">
+  <w:style w:type="paragraph" w:styleId="List">
     <w:name w:val="List"/>
-    <w:basedOn w:val="Plattetekst"/>
+    <w:basedOn w:val="TextBody"/>
+    <w:pPr/>
+    <w:rPr/>
   </w:style>
-  <w:style w:type="paragraph" w:styleId="Bijschrift">
+  <w:style w:type="paragraph" w:styleId="Caption">
+    <w:name w:val="Caption"/>
+    <w:basedOn w:val="Normal"/>
+    <w:qFormat/>
+    <w:pPr>
+      <w:suppressLineNumbers/>
+      <w:spacing w:before="120" w:after="120"/>
+    </w:pPr>
+    <w:rPr>
+      <w:rFonts w:cs="Lohit Devanagari"/>
+      <w:i/>
+      <w:iCs/>
+      <w:sz w:val="24"/>
+      <w:szCs w:val="24"/>
+    </w:rPr>
+  </w:style>
+  <w:style w:type="paragraph" w:styleId="Index" w:customStyle="1">
+    <w:name w:val="Index"/>
+    <w:basedOn w:val="Normal"/>
+    <w:qFormat/>
+    <w:pPr>
+      <w:suppressLineNumbers/>
+    </w:pPr>
+    <w:rPr/>
+  </w:style>
+  <w:style w:type="paragraph" w:styleId="Caption1">
     <w:name w:val="caption"/>
-    <w:basedOn w:val="Standaard"/>
+    <w:basedOn w:val="Normal"/>
     <w:qFormat/>
     <w:pPr>
       <w:suppressLineNumbers/>
@@ -735,13 +731,26 @@
       <w:iCs/>
     </w:rPr>
   </w:style>
-  <w:style w:type="paragraph" w:customStyle="1" w:styleId="Index">
-    <w:name w:val="Index"/>
-    <w:basedOn w:val="Standaard"/>
+  <w:style w:type="numbering" w:styleId="NoList" w:default="1">
+    <w:name w:val="No List"/>
+    <w:uiPriority w:val="99"/>
+    <w:semiHidden/>
+    <w:unhideWhenUsed/>
     <w:qFormat/>
-    <w:pPr>
-      <w:suppressLineNumbers/>
-    </w:pPr>
+  </w:style>
+  <w:style w:type="table" w:default="1" w:styleId="Standaardtabel">
+    <w:name w:val="Normal Table"/>
+    <w:uiPriority w:val="99"/>
+    <w:semiHidden/>
+    <w:unhideWhenUsed/>
+    <w:tblPr>
+      <w:tblCellMar>
+        <w:top w:w="0" w:type="dxa"/>
+        <w:left w:w="108" w:type="dxa"/>
+        <w:bottom w:w="0" w:type="dxa"/>
+        <w:right w:w="108" w:type="dxa"/>
+      </w:tblCellMar>
+    </w:tblPr>
   </w:style>
 </w:styles>
 </file>

</xml_diff>